<commit_message>
Adding files for class tomorrow, updating syllabus.
</commit_message>
<xml_diff>
--- a/CSCI391_Microservices_Spring2025_Syllabus.docx
+++ b/CSCI391_Microservices_Spring2025_Syllabus.docx
@@ -529,7 +529,15 @@
           <w:sz w:val="24"/>
           <w:szCs w:val="24"/>
         </w:rPr>
-        <w:t>: addison.boyer@umontana.edu</w:t>
+        <w:t>: addison.boyer@</w:t>
+      </w:r>
+      <w:r>
+        <w:rPr>
+          <w:rFonts w:ascii="Times New Roman" w:eastAsia="Times New Roman" w:hAnsi="Times New Roman" w:cs="Times New Roman"/>
+          <w:sz w:val="24"/>
+          <w:szCs w:val="24"/>
+        </w:rPr>
+        <w:t>mso.umt.edu</w:t>
       </w:r>
     </w:p>
     <w:p>

</xml_diff>